<commit_message>
Addition of link colours to pdf
</commit_message>
<xml_diff>
--- a/Analysis Tutorials/MA10207T4/Tutorial4.docx
+++ b/Analysis Tutorials/MA10207T4/Tutorial4.docx
@@ -2439,7 +2439,7 @@
         <w:pStyle w:val="FirstParagraph"/>
       </w:pPr>
       <w:r>
-        <w:t xml:space="preserve">The second reason why</w:t>
+        <w:t xml:space="preserve">The second reason why Theorem</w:t>
       </w:r>
       <w:r>
         <w:t xml:space="preserve"> </w:t>
@@ -3829,7 +3829,7 @@
           <w:rPr>
             <w:rStyle w:val="Hyperlink"/>
           </w:rPr>
-          <w:t xml:space="preserve">MA30055</w:t>
+          <w:t xml:space="preserve">(MA30055)</w:t>
         </w:r>
       </w:hyperlink>
       <w:r>

</xml_diff>

<commit_message>
Missing word fix in tutorial 4
</commit_message>
<xml_diff>
--- a/Analysis Tutorials/MA10207T4/Tutorial4.docx
+++ b/Analysis Tutorials/MA10207T4/Tutorial4.docx
@@ -192,16 +192,7 @@
         <w:pStyle w:val="DefinitionStyle"/>
       </w:pPr>
       <w:r>
-        <w:t xml:space="preserve">A</w:t>
-      </w:r>
-      <w:r>
-        <w:t xml:space="preserve"> </w:t>
-      </w:r>
-      <w:r>
-        <w:t xml:space="preserve"> </w:t>
-      </w:r>
-      <w:r>
-        <w:t xml:space="preserve">of real numbers is a function</w:t>
+        <w:t xml:space="preserve">A sequence of real numbers is a function</w:t>
       </w:r>
       <w:r>
         <w:t xml:space="preserve"> </w:t>

</xml_diff>